<commit_message>
update wordgenerator and word pattern
</commit_message>
<xml_diff>
--- a/Макет.docx
+++ b/Макет.docx
@@ -226,17 +226,7 @@
                 <w:szCs w:val="28"/>
                 <w:highlight w:val="yellow"/>
               </w:rPr>
-              <w:t xml:space="preserve">Факультет информационных </w:t>
-            </w:r>
-            <w:proofErr w:type="gramStart"/>
-            <w:r>
-              <w:rPr>
-                <w:b/>
-                <w:bCs/>
-                <w:szCs w:val="28"/>
-                <w:highlight w:val="yellow"/>
-              </w:rPr>
-              <w:t>технологий</w:t>
+              <w:t>Факультет информационных технологий</w:t>
             </w:r>
             <w:r>
               <w:rPr>
@@ -245,17 +235,7 @@
                 <w:szCs w:val="28"/>
                 <w:lang w:val="en-US"/>
               </w:rPr>
-              <w:t>&lt;</w:t>
-            </w:r>
-            <w:proofErr w:type="gramEnd"/>
-            <w:r>
-              <w:rPr>
-                <w:b/>
-                <w:bCs/>
-                <w:szCs w:val="28"/>
-                <w:lang w:val="en-US"/>
-              </w:rPr>
-              <w:t>FACULTY&gt;</w:t>
+              <w:t>&lt;FACULTY&gt;</w:t>
             </w:r>
           </w:p>
         </w:tc>
@@ -318,27 +298,16 @@
                 <w:szCs w:val="28"/>
                 <w:highlight w:val="yellow"/>
               </w:rPr>
-              <w:t xml:space="preserve">Компьютерные технологии и </w:t>
-            </w:r>
-            <w:proofErr w:type="gramStart"/>
+              <w:t>Компьютерные технологии и системы</w:t>
+            </w:r>
             <w:r>
               <w:rPr>
                 <w:b/>
                 <w:bCs/>
                 <w:szCs w:val="28"/>
-                <w:highlight w:val="yellow"/>
-              </w:rPr>
-              <w:t>системы</w:t>
-            </w:r>
-            <w:r>
-              <w:rPr>
-                <w:b/>
-                <w:bCs/>
-                <w:szCs w:val="28"/>
               </w:rPr>
               <w:t>&lt;</w:t>
             </w:r>
-            <w:proofErr w:type="gramEnd"/>
             <w:r>
               <w:rPr>
                 <w:b/>
@@ -473,14 +442,12 @@
         </w:rPr>
         <w:t> </w:t>
       </w:r>
-      <w:proofErr w:type="spellStart"/>
       <w:r>
         <w:rPr>
           <w:highlight w:val="green"/>
         </w:rPr>
         <w:t>Шкаберин</w:t>
       </w:r>
-      <w:proofErr w:type="spellEnd"/>
     </w:p>
     <w:p>
       <w:pPr>
@@ -628,27 +595,13 @@
               <w:rPr>
                 <w:highlight w:val="yellow"/>
               </w:rPr>
-              <w:t xml:space="preserve">Технология автоматизированного </w:t>
-            </w:r>
-            <w:proofErr w:type="gramStart"/>
-            <w:r>
-              <w:rPr>
-                <w:highlight w:val="yellow"/>
-              </w:rPr>
-              <w:t>производства</w:t>
+              <w:t>Технология автоматизированного производства</w:t>
             </w:r>
             <w:r>
               <w:rPr>
                 <w:lang w:val="en-US"/>
               </w:rPr>
-              <w:t>&lt;</w:t>
-            </w:r>
-            <w:proofErr w:type="gramEnd"/>
-            <w:r>
-              <w:rPr>
-                <w:lang w:val="en-US"/>
-              </w:rPr>
-              <w:t>DISCIPLINE&gt;</w:t>
+              <w:t>&lt;DISCIPLINE&gt;</w:t>
             </w:r>
           </w:p>
         </w:tc>
@@ -705,19 +658,11 @@
               <w:rPr>
                 <w:highlight w:val="yellow"/>
               </w:rPr>
-              <w:t xml:space="preserve">09.03.02 Информационные системы и </w:t>
-            </w:r>
-            <w:proofErr w:type="gramStart"/>
-            <w:r>
-              <w:rPr>
-                <w:highlight w:val="yellow"/>
-              </w:rPr>
-              <w:t>технологии</w:t>
+              <w:t>09.03.02 Информационные системы и технологии</w:t>
             </w:r>
             <w:r>
               <w:t>&lt;</w:t>
             </w:r>
-            <w:proofErr w:type="gramEnd"/>
             <w:r>
               <w:rPr>
                 <w:lang w:val="en-US"/>
@@ -801,27 +746,13 @@
               <w:rPr>
                 <w:highlight w:val="yellow"/>
               </w:rPr>
-              <w:t xml:space="preserve">Системы автоматизированного </w:t>
-            </w:r>
-            <w:proofErr w:type="gramStart"/>
-            <w:r>
-              <w:rPr>
-                <w:highlight w:val="yellow"/>
-              </w:rPr>
-              <w:t>проектирования</w:t>
+              <w:t>Системы автоматизированного проектирования</w:t>
             </w:r>
             <w:r>
               <w:rPr>
                 <w:lang w:val="en-US"/>
               </w:rPr>
-              <w:t>&lt;</w:t>
-            </w:r>
-            <w:proofErr w:type="gramEnd"/>
-            <w:r>
-              <w:rPr>
-                <w:lang w:val="en-US"/>
-              </w:rPr>
-              <w:t>PROFILE&gt;</w:t>
+              <w:t>&lt;PROFILE&gt;</w:t>
             </w:r>
           </w:p>
         </w:tc>
@@ -929,14 +860,7 @@
               <w:rPr>
                 <w:szCs w:val="28"/>
               </w:rPr>
-              <w:t xml:space="preserve"> </w:t>
-            </w:r>
-            <w:proofErr w:type="gramStart"/>
-            <w:r>
-              <w:rPr>
-                <w:szCs w:val="28"/>
-              </w:rPr>
-              <w:t>–</w:t>
+              <w:t xml:space="preserve"> –</w:t>
             </w:r>
             <w:r>
               <w:rPr>
@@ -959,7 +883,6 @@
               </w:rPr>
               <w:t>бакалавриат</w:t>
             </w:r>
-            <w:proofErr w:type="gramEnd"/>
             <w:r>
               <w:rPr>
                 <w:b/>
@@ -1021,7 +944,6 @@
                 <w:lang w:val="en-US"/>
               </w:rPr>
             </w:pPr>
-            <w:proofErr w:type="gramStart"/>
             <w:r>
               <w:rPr>
                 <w:b/>
@@ -1049,7 +971,6 @@
               </w:rPr>
               <w:t>&lt;</w:t>
             </w:r>
-            <w:proofErr w:type="gramEnd"/>
             <w:r>
               <w:rPr>
                 <w:b/>
@@ -1057,7 +978,16 @@
                 <w:szCs w:val="28"/>
                 <w:lang w:val="en-US"/>
               </w:rPr>
-              <w:t>EDUCATIONLEVELAFTER&gt;</w:t>
+              <w:t>GRADUATIONLEVEL</w:t>
+            </w:r>
+            <w:r>
+              <w:rPr>
+                <w:b/>
+                <w:bCs/>
+                <w:szCs w:val="28"/>
+                <w:lang w:val="en-US"/>
+              </w:rPr>
+              <w:t>&gt;</w:t>
             </w:r>
           </w:p>
         </w:tc>
@@ -1130,7 +1060,6 @@
                 <w:lang w:val="en-US"/>
               </w:rPr>
             </w:pPr>
-            <w:proofErr w:type="gramStart"/>
             <w:r>
               <w:rPr>
                 <w:b/>
@@ -1156,17 +1085,7 @@
                 <w:szCs w:val="28"/>
                 <w:lang w:val="en-US"/>
               </w:rPr>
-              <w:t>&lt;</w:t>
-            </w:r>
-            <w:proofErr w:type="gramEnd"/>
-            <w:r>
-              <w:rPr>
-                <w:b/>
-                <w:bCs/>
-                <w:szCs w:val="28"/>
-                <w:lang w:val="en-US"/>
-              </w:rPr>
-              <w:t>FORM&gt;</w:t>
+              <w:t>&lt;FORM&gt;</w:t>
             </w:r>
           </w:p>
         </w:tc>
@@ -1474,27 +1393,13 @@
               <w:rPr>
                 <w:highlight w:val="yellow"/>
               </w:rPr>
-              <w:t xml:space="preserve">Технология автоматизированного </w:t>
-            </w:r>
-            <w:proofErr w:type="gramStart"/>
-            <w:r>
-              <w:rPr>
-                <w:highlight w:val="yellow"/>
-              </w:rPr>
-              <w:t>производства</w:t>
+              <w:t>Технология автоматизированного производства</w:t>
             </w:r>
             <w:r>
               <w:rPr>
                 <w:lang w:val="en-US"/>
               </w:rPr>
-              <w:t>&lt;</w:t>
-            </w:r>
-            <w:proofErr w:type="gramEnd"/>
-            <w:r>
-              <w:rPr>
-                <w:lang w:val="en-US"/>
-              </w:rPr>
-              <w:t>DISCIPLINE&gt;</w:t>
+              <w:t>&lt;DISCIPLINE&gt;</w:t>
             </w:r>
           </w:p>
         </w:tc>
@@ -1551,19 +1456,11 @@
               <w:rPr>
                 <w:highlight w:val="yellow"/>
               </w:rPr>
-              <w:t xml:space="preserve">09.03.02 Информационные системы и </w:t>
-            </w:r>
-            <w:proofErr w:type="gramStart"/>
-            <w:r>
-              <w:rPr>
-                <w:highlight w:val="yellow"/>
-              </w:rPr>
-              <w:t>технологии</w:t>
+              <w:t>09.03.02 Информационные системы и технологии</w:t>
             </w:r>
             <w:r>
               <w:t>&lt;</w:t>
             </w:r>
-            <w:proofErr w:type="gramEnd"/>
             <w:r>
               <w:rPr>
                 <w:lang w:val="en-US"/>
@@ -1630,27 +1527,13 @@
               <w:rPr>
                 <w:highlight w:val="yellow"/>
               </w:rPr>
-              <w:t xml:space="preserve">Системы автоматизированного </w:t>
-            </w:r>
-            <w:proofErr w:type="gramStart"/>
-            <w:r>
-              <w:rPr>
-                <w:highlight w:val="yellow"/>
-              </w:rPr>
-              <w:t>проектирования</w:t>
+              <w:t>Системы автоматизированного проектирования</w:t>
             </w:r>
             <w:r>
               <w:rPr>
                 <w:lang w:val="en-US"/>
               </w:rPr>
-              <w:t>&lt;</w:t>
-            </w:r>
-            <w:proofErr w:type="gramEnd"/>
-            <w:r>
-              <w:rPr>
-                <w:lang w:val="en-US"/>
-              </w:rPr>
-              <w:t>PROFILE&gt;</w:t>
+              <w:t>&lt;PROFILE&gt;</w:t>
             </w:r>
           </w:p>
         </w:tc>
@@ -2275,27 +2158,16 @@
                 <w:szCs w:val="28"/>
                 <w:highlight w:val="yellow"/>
               </w:rPr>
-              <w:t xml:space="preserve">Компьютерные технологии и </w:t>
-            </w:r>
-            <w:proofErr w:type="gramStart"/>
+              <w:t>Компьютерные технологии и системы</w:t>
+            </w:r>
             <w:r>
               <w:rPr>
                 <w:b/>
                 <w:bCs/>
                 <w:szCs w:val="28"/>
-                <w:highlight w:val="yellow"/>
-              </w:rPr>
-              <w:t>системы</w:t>
-            </w:r>
-            <w:r>
-              <w:rPr>
-                <w:b/>
-                <w:bCs/>
-                <w:szCs w:val="28"/>
               </w:rPr>
               <w:t>&lt;</w:t>
             </w:r>
-            <w:proofErr w:type="gramEnd"/>
             <w:r>
               <w:rPr>
                 <w:b/>
@@ -2787,27 +2659,16 @@
                 <w:szCs w:val="28"/>
                 <w:highlight w:val="yellow"/>
               </w:rPr>
-              <w:t xml:space="preserve">Компьютерные технологии и </w:t>
-            </w:r>
-            <w:proofErr w:type="gramStart"/>
+              <w:t>Компьютерные технологии и системы</w:t>
+            </w:r>
             <w:r>
               <w:rPr>
                 <w:b/>
                 <w:bCs/>
                 <w:szCs w:val="28"/>
-                <w:highlight w:val="yellow"/>
-              </w:rPr>
-              <w:t>системы</w:t>
-            </w:r>
-            <w:r>
-              <w:rPr>
-                <w:b/>
-                <w:bCs/>
-                <w:szCs w:val="28"/>
               </w:rPr>
               <w:t>&lt;</w:t>
             </w:r>
-            <w:proofErr w:type="gramEnd"/>
             <w:r>
               <w:rPr>
                 <w:b/>
@@ -6014,21 +5875,7 @@
               <w:rPr>
                 <w:sz w:val="24"/>
               </w:rPr>
-              <w:t xml:space="preserve">Способен автоматизировать разработку технологий и программ для трех- и </w:t>
-            </w:r>
-            <w:proofErr w:type="spellStart"/>
-            <w:r>
-              <w:rPr>
-                <w:sz w:val="24"/>
-              </w:rPr>
-              <w:t>пятикоординатной</w:t>
-            </w:r>
-            <w:proofErr w:type="spellEnd"/>
-            <w:r>
-              <w:rPr>
-                <w:sz w:val="24"/>
-              </w:rPr>
-              <w:t xml:space="preserve"> обработки (далее - сложных операций) заготовок на станках с ЧПУ</w:t>
+              <w:t>Способен автоматизировать разработку технологий и программ для трех- и пятикоординатной обработки (далее - сложных операций) заготовок на станках с ЧПУ</w:t>
             </w:r>
           </w:p>
         </w:tc>
@@ -6158,21 +6005,7 @@
               <w:rPr>
                 <w:sz w:val="24"/>
               </w:rPr>
-              <w:t xml:space="preserve">Способен автоматизировать разработку технологий и программ для трех- и </w:t>
-            </w:r>
-            <w:proofErr w:type="spellStart"/>
-            <w:r>
-              <w:rPr>
-                <w:sz w:val="24"/>
-              </w:rPr>
-              <w:t>пятикоординатной</w:t>
-            </w:r>
-            <w:proofErr w:type="spellEnd"/>
-            <w:r>
-              <w:rPr>
-                <w:sz w:val="24"/>
-              </w:rPr>
-              <w:t xml:space="preserve"> обработки (далее - сложных операций) заготовок на станках с ЧПУ</w:t>
+              <w:t>Способен автоматизировать разработку технологий и программ для трех- и пятикоординатной обработки (далее - сложных операций) заготовок на станках с ЧПУ</w:t>
             </w:r>
           </w:p>
         </w:tc>
@@ -6295,21 +6128,7 @@
               <w:rPr>
                 <w:sz w:val="24"/>
               </w:rPr>
-              <w:t xml:space="preserve">Способен автоматизировать разработку технологий и программ для трех- и </w:t>
-            </w:r>
-            <w:proofErr w:type="spellStart"/>
-            <w:r>
-              <w:rPr>
-                <w:sz w:val="24"/>
-              </w:rPr>
-              <w:t>пятикоординатной</w:t>
-            </w:r>
-            <w:proofErr w:type="spellEnd"/>
-            <w:r>
-              <w:rPr>
-                <w:sz w:val="24"/>
-              </w:rPr>
-              <w:t xml:space="preserve"> обработки (далее - сложных операций) заготовок на станках с ЧПУ</w:t>
+              <w:t>Способен автоматизировать разработку технологий и программ для трех- и пятикоординатной обработки (далее - сложных операций) заготовок на станках с ЧПУ</w:t>
             </w:r>
           </w:p>
         </w:tc>
@@ -6440,21 +6259,7 @@
               <w:rPr>
                 <w:sz w:val="24"/>
               </w:rPr>
-              <w:t xml:space="preserve">Способен автоматизировать разработку технологий и программ для трех- и </w:t>
-            </w:r>
-            <w:proofErr w:type="spellStart"/>
-            <w:r>
-              <w:rPr>
-                <w:sz w:val="24"/>
-              </w:rPr>
-              <w:t>пятикоординатной</w:t>
-            </w:r>
-            <w:proofErr w:type="spellEnd"/>
-            <w:r>
-              <w:rPr>
-                <w:sz w:val="24"/>
-              </w:rPr>
-              <w:t xml:space="preserve"> обработки (далее - сложных операций) заготовок на станках с ЧПУ</w:t>
+              <w:t>Способен автоматизировать разработку технологий и программ для трех- и пятикоординатной обработки (далее - сложных операций) заготовок на станках с ЧПУ</w:t>
             </w:r>
           </w:p>
         </w:tc>
@@ -6595,15 +6400,7 @@
         <w:t>а</w:t>
       </w:r>
       <w:r>
-        <w:t>(</w:t>
-      </w:r>
-      <w:proofErr w:type="spellStart"/>
-      <w:r>
-        <w:t>ов</w:t>
-      </w:r>
-      <w:proofErr w:type="spellEnd"/>
-      <w:r>
-        <w:t>)</w:t>
+        <w:t>(ов)</w:t>
       </w:r>
       <w:r>
         <w:t>).</w:t>
@@ -9868,25 +9665,7 @@
                 <w:sz w:val="24"/>
                 <w:szCs w:val="24"/>
               </w:rPr>
-              <w:t xml:space="preserve"> (</w:t>
-            </w:r>
-            <w:proofErr w:type="spellStart"/>
-            <w:r>
-              <w:rPr>
-                <w:b/>
-                <w:sz w:val="24"/>
-                <w:szCs w:val="24"/>
-              </w:rPr>
-              <w:t>з.е</w:t>
-            </w:r>
-            <w:proofErr w:type="spellEnd"/>
-            <w:r>
-              <w:rPr>
-                <w:b/>
-                <w:sz w:val="24"/>
-                <w:szCs w:val="24"/>
-              </w:rPr>
-              <w:t>. 4)</w:t>
+              <w:t xml:space="preserve"> (з.е. 4)</w:t>
             </w:r>
           </w:p>
         </w:tc>
@@ -24095,33 +23874,8 @@
                 <w:sz w:val="24"/>
                 <w:szCs w:val="24"/>
               </w:rPr>
-              <w:t xml:space="preserve">Изучение возможностей CAM-системы </w:t>
-            </w:r>
-            <w:proofErr w:type="spellStart"/>
-            <w:r>
-              <w:rPr>
-                <w:sz w:val="24"/>
-                <w:szCs w:val="24"/>
-              </w:rPr>
-              <w:t>Creo</w:t>
-            </w:r>
-            <w:proofErr w:type="spellEnd"/>
-            <w:r>
-              <w:rPr>
-                <w:sz w:val="24"/>
-                <w:szCs w:val="24"/>
-              </w:rPr>
-              <w:t xml:space="preserve"> </w:t>
-            </w:r>
-            <w:proofErr w:type="spellStart"/>
-            <w:r>
-              <w:rPr>
-                <w:sz w:val="24"/>
-                <w:szCs w:val="24"/>
-              </w:rPr>
-              <w:t>Parametric</w:t>
-            </w:r>
-            <w:proofErr w:type="spellEnd"/>
+              <w:t>Изучение возможностей CAM-системы Creo Parametric</w:t>
+            </w:r>
           </w:p>
         </w:tc>
       </w:tr>
@@ -29049,23 +28803,30 @@
           <w:color w:val="000000"/>
           <w:szCs w:val="28"/>
         </w:rPr>
-        <w:t xml:space="preserve">Мороз, В. Ю. Введение в специальность. Технология металлообрабатывающего производства : учебное пособие / В. Ю. Мороз, Н. И. Никифоров, А. М. Лаврентьев. — Москва, Вологда : Инфра-Инженерия, 2022. — 144 c. — ISBN 978-5-9729-0849-3. — Текст : электронный // Цифровой образовательный ресурс IPR SMART : [сайт]. — URL: https://www.iprbookshop.ru/124008.html (дата обращения: 19.09.2022). — Режим доступа: для </w:t>
-      </w:r>
-      <w:proofErr w:type="spellStart"/>
-      <w:r>
+        <w:t>Мороз, В. Ю. Введение в специальность. Технология металлообрабатывающего производства : учебное пособие / В. Ю. Мороз, Н. И. Никифоров, А. М. Лаврентьев. — Москва, Вологда : Инфра-Инженерия, 2022. — 144 c. — ISBN 978-5-9729-0849-3. — Текст : электронный // Цифровой образовательный ресурс IPR SMART : [сайт]. — URL: https://www.iprbookshop.ru/124008.html (дата обращения: 19.09.2022). — Режим доступа: для авторизир. пользователей</w:t>
+      </w:r>
+    </w:p>
+    <w:p>
+      <w:pPr>
+        <w:widowControl w:val="0"/>
         <w:rPr>
           <w:color w:val="000000"/>
           <w:szCs w:val="28"/>
         </w:rPr>
-        <w:t>авторизир</w:t>
-      </w:r>
-      <w:proofErr w:type="spellEnd"/>
+      </w:pPr>
       <w:r>
         <w:rPr>
           <w:color w:val="000000"/>
           <w:szCs w:val="28"/>
         </w:rPr>
-        <w:t>. пользователей</w:t>
+        <w:t xml:space="preserve">2. </w:t>
+      </w:r>
+      <w:r>
+        <w:rPr>
+          <w:color w:val="000000"/>
+          <w:szCs w:val="28"/>
+        </w:rPr>
+        <w:t>Компьютерные технологии в проектировании. Лабораторный практикум : учебное пособие / Л. И. Назина, О. П. Дворянинова, Н. Л. Клейменова, А. Н. Пегина. — Воронеж : Воронежский государственный университет инженерных технологий, 2022. — 96 c. — ISBN 978-5-00032-583-4. — Текст : электронный // Цифровой образовательный ресурс IPR SMART : [сайт]. — URL: https://www.iprbookshop.ru/122594.html (дата обращения: 22.09.2022). — Режим доступа: для авторизир. Пользователей</w:t>
       </w:r>
     </w:p>
     <w:p>
@@ -29081,173 +28842,45 @@
           <w:color w:val="000000"/>
           <w:szCs w:val="28"/>
         </w:rPr>
-        <w:t xml:space="preserve">2. </w:t>
+        <w:t xml:space="preserve">3. </w:t>
       </w:r>
       <w:r>
         <w:rPr>
           <w:color w:val="000000"/>
           <w:szCs w:val="28"/>
         </w:rPr>
-        <w:t xml:space="preserve">Компьютерные технологии в проектировании. Лабораторный практикум : учебное пособие / Л. И. Назина, О. П. Дворянинова, Н. Л. Клейменова, А. Н. </w:t>
-      </w:r>
-      <w:proofErr w:type="spellStart"/>
-      <w:r>
+        <w:t>Пахомов, Д. С. Технология машиностроения. Изготовление деталей машин : учебное пособие / Д. С. Пахомов, Е. А. Куликова, А. Б. Чуваков. — Саратов : Ай Пи Ар Медиа, 2020. — 412 c. — ISBN 978-5-4497-0170-1. — Текст : электронный // Цифровой образовательный ресурс IPR SMART : [сайт]. — URL: https://www.iprbookshop.ru/89502.html (дата обращения: 22.09.2022). — Режим доступа: для авторизир. Пользователей</w:t>
+      </w:r>
+    </w:p>
+    <w:p>
+      <w:pPr>
+        <w:widowControl w:val="0"/>
         <w:rPr>
           <w:color w:val="000000"/>
           <w:szCs w:val="28"/>
         </w:rPr>
-        <w:t>Пегина</w:t>
-      </w:r>
-      <w:proofErr w:type="spellEnd"/>
+      </w:pPr>
       <w:r>
         <w:rPr>
           <w:color w:val="000000"/>
           <w:szCs w:val="28"/>
         </w:rPr>
-        <w:t xml:space="preserve">. — Воронеж : Воронежский государственный университет инженерных технологий, 2022. — 96 c. — ISBN 978-5-00032-583-4. — Текст : электронный // Цифровой образовательный ресурс IPR SMART : [сайт]. — URL: https://www.iprbookshop.ru/122594.html (дата обращения: 22.09.2022). — Режим доступа: для </w:t>
-      </w:r>
-      <w:proofErr w:type="spellStart"/>
+        <w:t xml:space="preserve">4. </w:t>
+      </w:r>
       <w:r>
         <w:rPr>
           <w:color w:val="000000"/>
           <w:szCs w:val="28"/>
         </w:rPr>
-        <w:t>авторизир</w:t>
-      </w:r>
-      <w:proofErr w:type="spellEnd"/>
+        <w:t xml:space="preserve">Ямников, А. С. Основы технологии машиностроения : учебник для вузов / А. С. Ямников, А. А. Маликов ; под редакцией А. С. Ямникова. — Москва, Вологда : Инфра-Инженерия, 2020. — 252 c. — ISBN 978-5-9729-0423-5. — Текст : </w:t>
+      </w:r>
       <w:r>
         <w:rPr>
           <w:color w:val="000000"/>
           <w:szCs w:val="28"/>
         </w:rPr>
-        <w:t>. Пользователей</w:t>
-      </w:r>
-    </w:p>
-    <w:p>
-      <w:pPr>
-        <w:widowControl w:val="0"/>
-        <w:rPr>
-          <w:color w:val="000000"/>
-          <w:szCs w:val="28"/>
-        </w:rPr>
-      </w:pPr>
-      <w:r>
-        <w:rPr>
-          <w:color w:val="000000"/>
-          <w:szCs w:val="28"/>
-        </w:rPr>
-        <w:t xml:space="preserve">3. </w:t>
-      </w:r>
-      <w:r>
-        <w:rPr>
-          <w:color w:val="000000"/>
-          <w:szCs w:val="28"/>
-        </w:rPr>
-        <w:t xml:space="preserve">Пахомов, Д. С. Технология машиностроения. Изготовление деталей машин : учебное пособие / Д. С. Пахомов, Е. А. Куликова, А. Б. Чуваков. — Саратов : Ай Пи Ар Медиа, 2020. — 412 c. — ISBN 978-5-4497-0170-1. — Текст : электронный // Цифровой образовательный ресурс IPR SMART : [сайт]. — URL: https://www.iprbookshop.ru/89502.html (дата обращения: 22.09.2022). — Режим доступа: для </w:t>
-      </w:r>
-      <w:proofErr w:type="spellStart"/>
-      <w:r>
-        <w:rPr>
-          <w:color w:val="000000"/>
-          <w:szCs w:val="28"/>
-        </w:rPr>
-        <w:t>авторизир</w:t>
-      </w:r>
-      <w:proofErr w:type="spellEnd"/>
-      <w:r>
-        <w:rPr>
-          <w:color w:val="000000"/>
-          <w:szCs w:val="28"/>
-        </w:rPr>
-        <w:t>. Пользователей</w:t>
-      </w:r>
-    </w:p>
-    <w:p>
-      <w:pPr>
-        <w:widowControl w:val="0"/>
-        <w:rPr>
-          <w:color w:val="000000"/>
-          <w:szCs w:val="28"/>
-        </w:rPr>
-      </w:pPr>
-      <w:r>
-        <w:rPr>
-          <w:color w:val="000000"/>
-          <w:szCs w:val="28"/>
-        </w:rPr>
-        <w:t xml:space="preserve">4. </w:t>
-      </w:r>
-      <w:proofErr w:type="spellStart"/>
-      <w:r>
-        <w:rPr>
-          <w:color w:val="000000"/>
-          <w:szCs w:val="28"/>
-        </w:rPr>
-        <w:t>Ямников</w:t>
-      </w:r>
-      <w:proofErr w:type="spellEnd"/>
-      <w:r>
-        <w:rPr>
-          <w:color w:val="000000"/>
-          <w:szCs w:val="28"/>
-        </w:rPr>
-        <w:t xml:space="preserve">, А. С. Основы технологии машиностроения : учебник для вузов / А. С. </w:t>
-      </w:r>
-      <w:proofErr w:type="spellStart"/>
-      <w:r>
-        <w:rPr>
-          <w:color w:val="000000"/>
-          <w:szCs w:val="28"/>
-        </w:rPr>
-        <w:t>Ямников</w:t>
-      </w:r>
-      <w:proofErr w:type="spellEnd"/>
-      <w:r>
-        <w:rPr>
-          <w:color w:val="000000"/>
-          <w:szCs w:val="28"/>
-        </w:rPr>
-        <w:t xml:space="preserve">, А. А. Маликов ; под редакцией А. С. </w:t>
-      </w:r>
-      <w:proofErr w:type="spellStart"/>
-      <w:r>
-        <w:rPr>
-          <w:color w:val="000000"/>
-          <w:szCs w:val="28"/>
-        </w:rPr>
-        <w:t>Ямникова</w:t>
-      </w:r>
-      <w:proofErr w:type="spellEnd"/>
-      <w:r>
-        <w:rPr>
-          <w:color w:val="000000"/>
-          <w:szCs w:val="28"/>
-        </w:rPr>
-        <w:t xml:space="preserve">. — Москва, Вологда : Инфра-Инженерия, 2020. — 252 c. — ISBN 978-5-9729-0423-5. — Текст : </w:t>
-      </w:r>
-      <w:r>
-        <w:rPr>
-          <w:color w:val="000000"/>
-          <w:szCs w:val="28"/>
-        </w:rPr>
         <w:lastRenderedPageBreak/>
-        <w:t xml:space="preserve">электронный // Цифровой образовательный ресурс IPR SMART : [сайт]. — URL: https://www.iprbookshop.ru/98439.html (дата обращения: 22.09.2022). — Режим доступа: для </w:t>
-      </w:r>
-      <w:proofErr w:type="spellStart"/>
-      <w:r>
-        <w:rPr>
-          <w:color w:val="000000"/>
-          <w:szCs w:val="28"/>
-        </w:rPr>
-        <w:t>авторизир</w:t>
-      </w:r>
-      <w:proofErr w:type="spellEnd"/>
-      <w:r>
-        <w:rPr>
-          <w:color w:val="000000"/>
-          <w:szCs w:val="28"/>
-        </w:rPr>
-        <w:t>. Пользователей</w:t>
+        <w:t>электронный // Цифровой образовательный ресурс IPR SMART : [сайт]. — URL: https://www.iprbookshop.ru/98439.html (дата обращения: 22.09.2022). — Режим доступа: для авторизир. Пользователей</w:t>
       </w:r>
     </w:p>
     <w:p>
@@ -29271,23 +28904,7 @@
           <w:color w:val="000000"/>
           <w:szCs w:val="28"/>
         </w:rPr>
-        <w:t xml:space="preserve">Безъязычный, В. Ф. Технология машиностроения : учебное пособие / В. Ф. Безъязычный, С. В. Сафонов. — Москва, Вологда : Инфра-Инженерия, 2020. — 336 c. — ISBN 978-5-9729-0412-9. — Текст : электронный // Цифровой образовательный ресурс IPR SMART : [сайт]. — URL: https://www.iprbookshop.ru/98479.html (дата обращения: 22.09.2022). — Режим доступа: для </w:t>
-      </w:r>
-      <w:proofErr w:type="spellStart"/>
-      <w:r>
-        <w:rPr>
-          <w:color w:val="000000"/>
-          <w:szCs w:val="28"/>
-        </w:rPr>
-        <w:t>авторизир</w:t>
-      </w:r>
-      <w:proofErr w:type="spellEnd"/>
-      <w:r>
-        <w:rPr>
-          <w:color w:val="000000"/>
-          <w:szCs w:val="28"/>
-        </w:rPr>
-        <w:t>. пользователей</w:t>
+        <w:t>Безъязычный, В. Ф. Технология машиностроения : учебное пособие / В. Ф. Безъязычный, С. В. Сафонов. — Москва, Вологда : Инфра-Инженерия, 2020. — 336 c. — ISBN 978-5-9729-0412-9. — Текст : электронный // Цифровой образовательный ресурс IPR SMART : [сайт]. — URL: https://www.iprbookshop.ru/98479.html (дата обращения: 22.09.2022). — Режим доступа: для авторизир. пользователей</w:t>
       </w:r>
     </w:p>
     <w:p>
@@ -29328,23 +28945,7 @@
         <w:ind w:firstLine="708"/>
       </w:pPr>
       <w:r>
-        <w:t xml:space="preserve">1. Технология машиностроения [Электронный ресурс]: курсовое проектирование. Учебное пособие/ М.М. Кане [и др.].— Электрон. текстовые данные.— Минск: </w:t>
-      </w:r>
-      <w:proofErr w:type="spellStart"/>
-      <w:r>
-        <w:t>Вышэйшая</w:t>
-      </w:r>
-      <w:proofErr w:type="spellEnd"/>
-      <w:r>
-        <w:t xml:space="preserve"> школа, 2013.— 312 c.— Режим доступа: http://www.iprbookshop.ru/24083.— ЭБС «</w:t>
-      </w:r>
-      <w:proofErr w:type="spellStart"/>
-      <w:r>
-        <w:t>IPRbooks</w:t>
-      </w:r>
-      <w:proofErr w:type="spellEnd"/>
-      <w:r>
-        <w:t>», по паролю.</w:t>
+        <w:t>1. Технология машиностроения [Электронный ресурс]: курсовое проектирование. Учебное пособие/ М.М. Кане [и др.].— Электрон. текстовые данные.— Минск: Вышэйшая школа, 2013.— 312 c.— Режим доступа: http://www.iprbookshop.ru/24083.— ЭБС «IPRbooks», по паролю.</w:t>
       </w:r>
     </w:p>
     <w:p>
@@ -29352,39 +28953,7 @@
         <w:ind w:firstLine="708"/>
       </w:pPr>
       <w:r>
-        <w:t xml:space="preserve">2. </w:t>
-      </w:r>
-      <w:proofErr w:type="spellStart"/>
-      <w:r>
-        <w:t>Рахимянов</w:t>
-      </w:r>
-      <w:proofErr w:type="spellEnd"/>
-      <w:r>
-        <w:t xml:space="preserve"> Х.М. Технология машиностроения [Электронный ресурс]: учебное пособие/ </w:t>
-      </w:r>
-      <w:proofErr w:type="spellStart"/>
-      <w:r>
-        <w:t>Рахимянов</w:t>
-      </w:r>
-      <w:proofErr w:type="spellEnd"/>
-      <w:r>
-        <w:t xml:space="preserve"> Х.М., Красильников Б.А., Мартынов Э.З.— Электрон. текстовые </w:t>
-      </w:r>
-      <w:proofErr w:type="gramStart"/>
-      <w:r>
-        <w:t>данные.—</w:t>
-      </w:r>
-      <w:proofErr w:type="gramEnd"/>
-      <w:r>
-        <w:t xml:space="preserve"> Новосибирск: Новосибирский государственный технический университет, 2014.— 254 c.— Режим доступа: http://www.iprbookshop.ru/47721.— ЭБС «</w:t>
-      </w:r>
-      <w:proofErr w:type="spellStart"/>
-      <w:r>
-        <w:t>IPRbooks</w:t>
-      </w:r>
-      <w:proofErr w:type="spellEnd"/>
-      <w:r>
-        <w:t>», по паролю.</w:t>
+        <w:t>2. Рахимянов Х.М. Технология машиностроения [Электронный ресурс]: учебное пособие/ Рахимянов Х.М., Красильников Б.А., Мартынов Э.З.— Электрон. текстовые данные.— Новосибирск: Новосибирский государственный технический университет, 2014.— 254 c.— Режим доступа: http://www.iprbookshop.ru/47721.— ЭБС «IPRbooks», по паролю.</w:t>
       </w:r>
     </w:p>
     <w:p>
@@ -29392,23 +28961,7 @@
         <w:ind w:firstLine="708"/>
       </w:pPr>
       <w:r>
-        <w:t>4. Автоматизация подготовки управляющих программ для станков с ЧПУ. Часть 2 [Электронный ресурс]: учебное пособие для вузов/ В.И. Аверченков [и др.</w:t>
-      </w:r>
-      <w:proofErr w:type="gramStart"/>
-      <w:r>
-        <w:t>].—</w:t>
-      </w:r>
-      <w:proofErr w:type="gramEnd"/>
-      <w:r>
-        <w:t xml:space="preserve"> Электрон. текстовые данные.— Брянск: Брянский государственный технический университет, 2012.— 212 c.— Режим доступа: http://www.iprbookshop.ru/7010.— ЭБС «</w:t>
-      </w:r>
-      <w:proofErr w:type="spellStart"/>
-      <w:r>
-        <w:t>IPRbooks</w:t>
-      </w:r>
-      <w:proofErr w:type="spellEnd"/>
-      <w:r>
-        <w:t>», по паролю.</w:t>
+        <w:t>4. Автоматизация подготовки управляющих программ для станков с ЧПУ. Часть 2 [Электронный ресурс]: учебное пособие для вузов/ В.И. Аверченков [и др.].— Электрон. текстовые данные.— Брянск: Брянский государственный технический университет, 2012.— 212 c.— Режим доступа: http://www.iprbookshop.ru/7010.— ЭБС «IPRbooks», по паролю.</w:t>
       </w:r>
     </w:p>
     <w:p>
@@ -29416,23 +28969,7 @@
         <w:ind w:firstLine="708"/>
       </w:pPr>
       <w:r>
-        <w:t>5. Станки с ЧПУ в машиностроительном производстве. Часть 1 [Электронный ресурс]: учебное пособие для вузов/ В.И. Аверченков [и др.</w:t>
-      </w:r>
-      <w:proofErr w:type="gramStart"/>
-      <w:r>
-        <w:t>].—</w:t>
-      </w:r>
-      <w:proofErr w:type="gramEnd"/>
-      <w:r>
-        <w:t xml:space="preserve"> Электрон. текстовые данные.— Брянск: Брянский государственный технический университет, 2012.— 216 c.— Режим доступа: http://www.iprbookshop.ru/7009.— ЭБС «</w:t>
-      </w:r>
-      <w:proofErr w:type="spellStart"/>
-      <w:r>
-        <w:t>IPRbooks</w:t>
-      </w:r>
-      <w:proofErr w:type="spellEnd"/>
-      <w:r>
-        <w:t>», по паролю.</w:t>
+        <w:t>5. Станки с ЧПУ в машиностроительном производстве. Часть 1 [Электронный ресурс]: учебное пособие для вузов/ В.И. Аверченков [и др.].— Электрон. текстовые данные.— Брянск: Брянский государственный технический университет, 2012.— 216 c.— Режим доступа: http://www.iprbookshop.ru/7009.— ЭБС «IPRbooks», по паролю.</w:t>
       </w:r>
     </w:p>
     <w:p>
@@ -29486,15 +29023,7 @@
       </w:pPr>
       <w:bookmarkStart w:id="92" w:name="_Toc91007964"/>
       <w:r>
-        <w:t xml:space="preserve">1. Справочник по инструменту фирмы </w:t>
-      </w:r>
-      <w:proofErr w:type="spellStart"/>
-      <w:r>
-        <w:t>Sandvik</w:t>
-      </w:r>
-      <w:proofErr w:type="spellEnd"/>
-      <w:r>
-        <w:t>.</w:t>
+        <w:t>1. Справочник по инструменту фирмы Sandvik.</w:t>
       </w:r>
     </w:p>
     <w:p>
@@ -29503,15 +29032,7 @@
         <w:ind w:left="570"/>
       </w:pPr>
       <w:r>
-        <w:t xml:space="preserve">2. Справочник по инструменту фирмы </w:t>
-      </w:r>
-      <w:proofErr w:type="spellStart"/>
-      <w:r>
-        <w:t>Iskar</w:t>
-      </w:r>
-      <w:proofErr w:type="spellEnd"/>
-      <w:r>
-        <w:t>.</w:t>
+        <w:t>2. Справочник по инструменту фирмы Iskar.</w:t>
       </w:r>
     </w:p>
     <w:p>
@@ -29709,21 +29230,7 @@
           <w:color w:val="3A3A3A"/>
         </w:rPr>
         <w:lastRenderedPageBreak/>
-        <w:t>ЭБС IPR-</w:t>
-      </w:r>
-      <w:proofErr w:type="spellStart"/>
-      <w:r>
-        <w:rPr>
-          <w:color w:val="3A3A3A"/>
-        </w:rPr>
-        <w:t>books</w:t>
-      </w:r>
-      <w:proofErr w:type="spellEnd"/>
-      <w:r>
-        <w:rPr>
-          <w:color w:val="3A3A3A"/>
-        </w:rPr>
-        <w:t> </w:t>
+        <w:t>ЭБС IPR-books </w:t>
       </w:r>
       <w:hyperlink r:id="rId13" w:history="1">
         <w:r>
@@ -29877,7 +29384,6 @@
           </w:rPr>
           <w:t>.</w:t>
         </w:r>
-        <w:proofErr w:type="spellStart"/>
         <w:r>
           <w:rPr>
             <w:rStyle w:val="ab"/>
@@ -29885,7 +29391,6 @@
           </w:rPr>
           <w:t>ru</w:t>
         </w:r>
-        <w:proofErr w:type="spellEnd"/>
         <w:r>
           <w:rPr>
             <w:rStyle w:val="ab"/>
@@ -35713,23 +35218,7 @@
                 <w:sz w:val="24"/>
                 <w:szCs w:val="24"/>
               </w:rPr>
-              <w:t xml:space="preserve">− выводы исследования недостаточно </w:t>
-            </w:r>
-            <w:proofErr w:type="spellStart"/>
-            <w:r>
-              <w:rPr>
-                <w:sz w:val="24"/>
-                <w:szCs w:val="24"/>
-              </w:rPr>
-              <w:t>аргументированны</w:t>
-            </w:r>
-            <w:proofErr w:type="spellEnd"/>
-            <w:r>
-              <w:rPr>
-                <w:sz w:val="24"/>
-                <w:szCs w:val="24"/>
-              </w:rPr>
-              <w:t xml:space="preserve">, не соответствуют поставленным целям и задачам. </w:t>
+              <w:t xml:space="preserve">− выводы исследования недостаточно аргументированны, не соответствуют поставленным целям и задачам. </w:t>
             </w:r>
           </w:p>
           <w:p>
@@ -37870,29 +37359,7 @@
           <w:szCs w:val="28"/>
           <w:lang w:val="ru-RU"/>
         </w:rPr>
-        <w:t xml:space="preserve"> электронной поддержки учебных курсов на базе программного обеспечения </w:t>
-      </w:r>
-      <w:proofErr w:type="spellStart"/>
-      <w:r>
-        <w:rPr>
-          <w:rFonts w:ascii="Times New Roman" w:hAnsi="Times New Roman"/>
-          <w:color w:val="000000"/>
-          <w:sz w:val="28"/>
-          <w:szCs w:val="28"/>
-          <w:lang w:val="ru-RU"/>
-        </w:rPr>
-        <w:t>Moodle</w:t>
-      </w:r>
-      <w:proofErr w:type="spellEnd"/>
-      <w:r>
-        <w:rPr>
-          <w:rFonts w:ascii="Times New Roman" w:hAnsi="Times New Roman"/>
-          <w:color w:val="000000"/>
-          <w:sz w:val="28"/>
-          <w:szCs w:val="28"/>
-          <w:lang w:val="ru-RU"/>
-        </w:rPr>
-        <w:t xml:space="preserve"> со встроенной подсистемой тестирования (edu.tu-bryansk.ru)</w:t>
+        <w:t xml:space="preserve"> электронной поддержки учебных курсов на базе программного обеспечения Moodle со встроенной подсистемой тестирования (edu.tu-bryansk.ru)</w:t>
       </w:r>
       <w:r>
         <w:rPr>
@@ -38196,27 +37663,13 @@
               <w:rPr>
                 <w:highlight w:val="yellow"/>
               </w:rPr>
-              <w:t xml:space="preserve">Технология автоматизированного </w:t>
-            </w:r>
-            <w:proofErr w:type="gramStart"/>
-            <w:r>
-              <w:rPr>
-                <w:highlight w:val="yellow"/>
-              </w:rPr>
-              <w:t>производства</w:t>
+              <w:t>Технология автоматизированного производства</w:t>
             </w:r>
             <w:r>
               <w:rPr>
                 <w:lang w:val="en-US"/>
               </w:rPr>
-              <w:t>&lt;</w:t>
-            </w:r>
-            <w:proofErr w:type="gramEnd"/>
-            <w:r>
-              <w:rPr>
-                <w:lang w:val="en-US"/>
-              </w:rPr>
-              <w:t>DISCIPLINE&gt;</w:t>
+              <w:t>&lt;DISCIPLINE&gt;</w:t>
             </w:r>
           </w:p>
         </w:tc>
@@ -38272,19 +37725,11 @@
               <w:rPr>
                 <w:highlight w:val="yellow"/>
               </w:rPr>
-              <w:t xml:space="preserve">09.03.02 Информационные системы и </w:t>
-            </w:r>
-            <w:proofErr w:type="gramStart"/>
-            <w:r>
-              <w:rPr>
-                <w:highlight w:val="yellow"/>
-              </w:rPr>
-              <w:t>технологии</w:t>
+              <w:t>09.03.02 Информационные системы и технологии</w:t>
             </w:r>
             <w:r>
               <w:t>&lt;</w:t>
             </w:r>
-            <w:proofErr w:type="gramEnd"/>
             <w:r>
               <w:rPr>
                 <w:lang w:val="en-US"/>
@@ -38350,27 +37795,13 @@
               <w:rPr>
                 <w:highlight w:val="yellow"/>
               </w:rPr>
-              <w:t xml:space="preserve">Системы автоматизированного </w:t>
-            </w:r>
-            <w:proofErr w:type="gramStart"/>
-            <w:r>
-              <w:rPr>
-                <w:highlight w:val="yellow"/>
-              </w:rPr>
-              <w:t>проектирования</w:t>
+              <w:t>Системы автоматизированного проектирования</w:t>
             </w:r>
             <w:r>
               <w:rPr>
                 <w:lang w:val="en-US"/>
               </w:rPr>
-              <w:t>&lt;</w:t>
-            </w:r>
-            <w:proofErr w:type="gramEnd"/>
-            <w:r>
-              <w:rPr>
-                <w:lang w:val="en-US"/>
-              </w:rPr>
-              <w:t>PROFILE&gt;</w:t>
+              <w:t>&lt;PROFILE&gt;</w:t>
             </w:r>
           </w:p>
         </w:tc>
@@ -38458,7 +37889,6 @@
               </w:rPr>
               <w:t xml:space="preserve"> </w:t>
             </w:r>
-            <w:proofErr w:type="gramStart"/>
             <w:r>
               <w:rPr>
                 <w:b/>
@@ -38475,17 +37905,7 @@
                 <w:szCs w:val="28"/>
                 <w:lang w:val="en-US"/>
               </w:rPr>
-              <w:t>&lt;</w:t>
-            </w:r>
-            <w:proofErr w:type="gramEnd"/>
-            <w:r>
-              <w:rPr>
-                <w:b/>
-                <w:bCs/>
-                <w:szCs w:val="28"/>
-                <w:lang w:val="en-US"/>
-              </w:rPr>
-              <w:t>EDUCATIONLEVEL&gt;</w:t>
+              <w:t>&lt;EDUCATIONLEVEL&gt;</w:t>
             </w:r>
           </w:p>
         </w:tc>
@@ -38538,7 +37958,6 @@
                 <w:lang w:val="en-US"/>
               </w:rPr>
             </w:pPr>
-            <w:proofErr w:type="gramStart"/>
             <w:r>
               <w:rPr>
                 <w:highlight w:val="yellow"/>
@@ -38551,18 +37970,11 @@
               </w:rPr>
               <w:t>&lt;</w:t>
             </w:r>
-            <w:proofErr w:type="gramEnd"/>
             <w:r>
               <w:rPr>
                 <w:lang w:val="en-US"/>
               </w:rPr>
-              <w:t>EDUCATION</w:t>
-            </w:r>
-            <w:r>
-              <w:rPr>
-                <w:lang w:val="en-US"/>
-              </w:rPr>
-              <w:t>LEVELAFTER</w:t>
+              <w:t>GRADUATIONLEVEL</w:t>
             </w:r>
             <w:r>
               <w:rPr>
@@ -38621,7 +38033,6 @@
                 <w:lang w:val="en-US"/>
               </w:rPr>
             </w:pPr>
-            <w:proofErr w:type="gramStart"/>
             <w:r>
               <w:rPr>
                 <w:b/>
@@ -38638,17 +38049,7 @@
                 <w:szCs w:val="28"/>
                 <w:lang w:val="en-US"/>
               </w:rPr>
-              <w:t>&lt;</w:t>
-            </w:r>
-            <w:proofErr w:type="gramEnd"/>
-            <w:r>
-              <w:rPr>
-                <w:b/>
-                <w:bCs/>
-                <w:szCs w:val="28"/>
-                <w:lang w:val="en-US"/>
-              </w:rPr>
-              <w:t>FORM&gt;</w:t>
+              <w:t>&lt;FORM&gt;</w:t>
             </w:r>
           </w:p>
         </w:tc>
@@ -39012,53 +38413,21 @@
           <w:iCs/>
           <w:szCs w:val="28"/>
         </w:rPr>
-        <w:t xml:space="preserve">грамм для трех- и </w:t>
-      </w:r>
-      <w:proofErr w:type="spellStart"/>
+        <w:t>грамм для трех- и пятикоординат</w:t>
+      </w:r>
       <w:r>
         <w:rPr>
           <w:iCs/>
           <w:szCs w:val="28"/>
         </w:rPr>
-        <w:t>пятикоординат</w:t>
+        <w:t xml:space="preserve">ной </w:t>
       </w:r>
       <w:r>
         <w:rPr>
           <w:iCs/>
           <w:szCs w:val="28"/>
         </w:rPr>
-        <w:t>ной</w:t>
-      </w:r>
-      <w:proofErr w:type="spellEnd"/>
-      <w:r>
-        <w:rPr>
-          <w:iCs/>
-          <w:szCs w:val="28"/>
-        </w:rPr>
-        <w:t xml:space="preserve"> </w:t>
-      </w:r>
-      <w:r>
-        <w:rPr>
-          <w:iCs/>
-          <w:szCs w:val="28"/>
-        </w:rPr>
-        <w:t>обработки (</w:t>
-      </w:r>
-      <w:proofErr w:type="gramStart"/>
-      <w:r>
-        <w:rPr>
-          <w:iCs/>
-          <w:szCs w:val="28"/>
-        </w:rPr>
-        <w:t>да-лее</w:t>
-      </w:r>
-      <w:proofErr w:type="gramEnd"/>
-      <w:r>
-        <w:rPr>
-          <w:iCs/>
-          <w:szCs w:val="28"/>
-        </w:rPr>
-        <w:t xml:space="preserve"> - сложных опе</w:t>
+        <w:t>обработки (да-лее - сложных опе</w:t>
       </w:r>
       <w:r>
         <w:rPr>
@@ -39134,23 +38503,7 @@
           <w:color w:val="000000"/>
           <w:szCs w:val="28"/>
         </w:rPr>
-        <w:t xml:space="preserve"> (</w:t>
-      </w:r>
-      <w:proofErr w:type="spellStart"/>
-      <w:r>
-        <w:rPr>
-          <w:color w:val="000000"/>
-          <w:szCs w:val="28"/>
-        </w:rPr>
-        <w:t>ов</w:t>
-      </w:r>
-      <w:proofErr w:type="spellEnd"/>
-      <w:r>
-        <w:rPr>
-          <w:color w:val="000000"/>
-          <w:szCs w:val="28"/>
-        </w:rPr>
-        <w:t>)</w:t>
+        <w:t xml:space="preserve"> (ов)</w:t>
       </w:r>
       <w:r>
         <w:rPr>

</xml_diff>

<commit_message>
wordgenerator upd + maket.docx upd
</commit_message>
<xml_diff>
--- a/Макет.docx
+++ b/Макет.docx
@@ -408,19 +408,45 @@
         <w:suppressAutoHyphens/>
         <w:ind w:left="5670" w:firstLine="0"/>
         <w:jc w:val="left"/>
-      </w:pPr>
-      <w:r>
+        <w:rPr>
+          <w:lang w:val="en-US"/>
+        </w:rPr>
+      </w:pPr>
+      <w:r>
+        <w:rPr>
+          <w:lang w:val="en-US"/>
+        </w:rPr>
         <w:t xml:space="preserve">____________ </w:t>
       </w:r>
       <w:r>
-        <w:t>В.А.</w:t>
-      </w:r>
-      <w:r>
+        <w:t>В</w:t>
+      </w:r>
+      <w:r>
+        <w:rPr>
+          <w:lang w:val="en-US"/>
+        </w:rPr>
+        <w:t>.</w:t>
+      </w:r>
+      <w:r>
+        <w:t>А</w:t>
+      </w:r>
+      <w:r>
+        <w:rPr>
+          <w:lang w:val="en-US"/>
+        </w:rPr>
+        <w:t>.</w:t>
+      </w:r>
+      <w:r>
+        <w:rPr>
+          <w:lang w:val="en-US"/>
+        </w:rPr>
         <w:t> </w:t>
       </w:r>
+      <w:proofErr w:type="spellStart"/>
       <w:r>
         <w:t>Шкаберин</w:t>
       </w:r>
+      <w:proofErr w:type="spellEnd"/>
     </w:p>
     <w:p>
       <w:pPr>
@@ -429,8 +455,14 @@
         <w:spacing w:before="120"/>
         <w:ind w:left="5670" w:firstLine="0"/>
         <w:jc w:val="left"/>
-      </w:pPr>
-      <w:r>
+        <w:rPr>
+          <w:lang w:val="en-US"/>
+        </w:rPr>
+      </w:pPr>
+      <w:r>
+        <w:rPr>
+          <w:lang w:val="en-US"/>
+        </w:rPr>
         <w:t>«</w:t>
       </w:r>
       <w:r>
@@ -438,10 +470,14 @@
           <w:b/>
           <w:bCs/>
           <w:szCs w:val="28"/>
+          <w:lang w:val="en-US"/>
         </w:rPr>
         <w:t>21</w:t>
       </w:r>
       <w:r>
+        <w:rPr>
+          <w:lang w:val="en-US"/>
+        </w:rPr>
         <w:t xml:space="preserve">»10 </w:t>
       </w:r>
       <w:r>
@@ -451,10 +487,19 @@
         <w:t>&lt;YEAROFENTRANCE&gt;</w:t>
       </w:r>
       <w:r>
+        <w:rPr>
+          <w:lang w:val="en-US"/>
+        </w:rPr>
         <w:t xml:space="preserve"> </w:t>
       </w:r>
       <w:r>
-        <w:t>г.</w:t>
+        <w:t>г</w:t>
+      </w:r>
+      <w:r>
+        <w:rPr>
+          <w:lang w:val="en-US"/>
+        </w:rPr>
+        <w:t>.</w:t>
       </w:r>
     </w:p>
     <w:p>
@@ -465,6 +510,7 @@
         <w:jc w:val="center"/>
         <w:rPr>
           <w:caps/>
+          <w:lang w:val="en-US"/>
         </w:rPr>
       </w:pPr>
     </w:p>
@@ -476,6 +522,7 @@
         <w:jc w:val="center"/>
         <w:rPr>
           <w:caps/>
+          <w:lang w:val="en-US"/>
         </w:rPr>
       </w:pPr>
     </w:p>
@@ -6904,6 +6951,7 @@
                 <w:sz w:val="24"/>
                 <w:szCs w:val="24"/>
                 <w:highlight w:val="yellow"/>
+                <w:lang w:val="en-US"/>
               </w:rPr>
             </w:pPr>
             <w:r>
@@ -6911,8 +6959,9 @@
                 <w:sz w:val="24"/>
                 <w:szCs w:val="24"/>
                 <w:highlight w:val="yellow"/>
-              </w:rPr>
-              <w:t>16</w:t>
+                <w:lang w:val="en-US"/>
+              </w:rPr>
+              <w:t>&lt;LECTURESH&gt;</w:t>
             </w:r>
           </w:p>
         </w:tc>
@@ -6933,6 +6982,7 @@
                 <w:sz w:val="24"/>
                 <w:szCs w:val="24"/>
                 <w:highlight w:val="yellow"/>
+                <w:lang w:val="en-US"/>
               </w:rPr>
             </w:pPr>
           </w:p>
@@ -7128,6 +7178,7 @@
                 <w:sz w:val="24"/>
                 <w:szCs w:val="24"/>
                 <w:highlight w:val="yellow"/>
+                <w:lang w:val="en-US"/>
               </w:rPr>
             </w:pPr>
             <w:r>
@@ -7135,8 +7186,9 @@
                 <w:sz w:val="24"/>
                 <w:szCs w:val="24"/>
                 <w:highlight w:val="yellow"/>
-              </w:rPr>
-              <w:t>16</w:t>
+                <w:lang w:val="en-US"/>
+              </w:rPr>
+              <w:t>&lt;LABORATORYH&gt;</w:t>
             </w:r>
           </w:p>
         </w:tc>
@@ -7350,6 +7402,7 @@
                 <w:sz w:val="24"/>
                 <w:szCs w:val="24"/>
                 <w:highlight w:val="yellow"/>
+                <w:lang w:val="en-US"/>
               </w:rPr>
             </w:pPr>
             <w:r>
@@ -7357,8 +7410,9 @@
                 <w:sz w:val="24"/>
                 <w:szCs w:val="24"/>
                 <w:highlight w:val="yellow"/>
-              </w:rPr>
-              <w:t>16</w:t>
+                <w:lang w:val="en-US"/>
+              </w:rPr>
+              <w:t>&lt;LABORATORYH&gt;</w:t>
             </w:r>
           </w:p>
         </w:tc>
@@ -7572,6 +7626,7 @@
                 <w:sz w:val="24"/>
                 <w:szCs w:val="24"/>
                 <w:highlight w:val="yellow"/>
+                <w:lang w:val="en-US"/>
               </w:rPr>
             </w:pPr>
             <w:r>
@@ -7579,8 +7634,9 @@
                 <w:sz w:val="24"/>
                 <w:szCs w:val="24"/>
                 <w:highlight w:val="yellow"/>
-              </w:rPr>
-              <w:t>16</w:t>
+                <w:lang w:val="en-US"/>
+              </w:rPr>
+              <w:t>&lt;PRACTICEH&gt;</w:t>
             </w:r>
           </w:p>
         </w:tc>
@@ -7794,6 +7850,7 @@
                 <w:sz w:val="24"/>
                 <w:szCs w:val="24"/>
                 <w:highlight w:val="yellow"/>
+                <w:lang w:val="en-US"/>
               </w:rPr>
             </w:pPr>
             <w:r>
@@ -7801,8 +7858,9 @@
                 <w:sz w:val="24"/>
                 <w:szCs w:val="24"/>
                 <w:highlight w:val="yellow"/>
-              </w:rPr>
-              <w:t>16</w:t>
+                <w:lang w:val="en-US"/>
+              </w:rPr>
+              <w:t>&lt;PRACTICEH&gt;</w:t>
             </w:r>
           </w:p>
         </w:tc>
@@ -8019,15 +8077,28 @@
                 <w:sz w:val="24"/>
                 <w:szCs w:val="24"/>
                 <w:highlight w:val="yellow"/>
-              </w:rPr>
-            </w:pPr>
-            <w:r>
-              <w:rPr>
+                <w:lang w:val="en-US"/>
+              </w:rPr>
+            </w:pPr>
+            <w:r>
+              <w:rPr>
+                <w:bCs/>
                 <w:sz w:val="24"/>
                 <w:szCs w:val="24"/>
                 <w:highlight w:val="yellow"/>
-              </w:rPr>
-              <w:t>20</w:t>
+                <w:lang w:val="en-US"/>
+              </w:rPr>
+              <w:t>&lt;INDEPENDENTH</w:t>
+            </w:r>
+            <w:r>
+              <w:rPr>
+                <w:b/>
+                <w:sz w:val="24"/>
+                <w:szCs w:val="24"/>
+                <w:highlight w:val="yellow"/>
+                <w:lang w:val="en-US"/>
+              </w:rPr>
+              <w:t>&gt;</w:t>
             </w:r>
           </w:p>
         </w:tc>
@@ -9595,6 +9666,7 @@
           <w:rFonts w:ascii="Times New Roman" w:hAnsi="Times New Roman"/>
           <w:color w:val="auto"/>
         </w:rPr>
+        <w:lastRenderedPageBreak/>
         <w:t>СОДЕРЖАНИЕ ДИСЦИПЛИНЫ</w:t>
       </w:r>
       <w:bookmarkEnd w:id="25"/>
@@ -10410,7 +10482,6 @@
                 <w:szCs w:val="24"/>
                 <w:lang w:eastAsia="ru-RU"/>
               </w:rPr>
-              <w:lastRenderedPageBreak/>
               <w:t>Раздел 2</w:t>
             </w:r>
             <w:r>
@@ -11695,6 +11766,7 @@
                 <w:sz w:val="24"/>
                 <w:szCs w:val="24"/>
               </w:rPr>
+              <w:lastRenderedPageBreak/>
               <w:t xml:space="preserve">Тема 6. </w:t>
             </w:r>
             <w:r>
@@ -11857,7 +11929,6 @@
                 <w:sz w:val="24"/>
                 <w:szCs w:val="24"/>
               </w:rPr>
-              <w:lastRenderedPageBreak/>
               <w:t xml:space="preserve">Тема 7. </w:t>
             </w:r>
             <w:r>
@@ -13198,6 +13269,7 @@
                 <w:sz w:val="24"/>
                 <w:szCs w:val="24"/>
               </w:rPr>
+              <w:lastRenderedPageBreak/>
               <w:t xml:space="preserve">Тема 12. </w:t>
             </w:r>
             <w:r>
@@ -13360,7 +13432,6 @@
                 <w:sz w:val="24"/>
                 <w:szCs w:val="24"/>
               </w:rPr>
-              <w:lastRenderedPageBreak/>
               <w:t xml:space="preserve">Тема 13. </w:t>
             </w:r>
             <w:r>
@@ -39323,7 +39394,6 @@
           <w:b/>
           <w:bCs/>
           <w:szCs w:val="28"/>
-          <w:highlight w:val="yellow"/>
         </w:rPr>
         <w:t>&lt;</w:t>
       </w:r>
@@ -39332,7 +39402,6 @@
           <w:b/>
           <w:bCs/>
           <w:szCs w:val="28"/>
-          <w:highlight w:val="yellow"/>
           <w:lang w:val="en-US"/>
         </w:rPr>
         <w:t>TOTALCU</w:t>
@@ -39342,7 +39411,6 @@
           <w:b/>
           <w:bCs/>
           <w:szCs w:val="28"/>
-          <w:highlight w:val="yellow"/>
         </w:rPr>
         <w:t>&gt;</w:t>
       </w:r>
@@ -39351,7 +39419,6 @@
           <w:b/>
           <w:bCs/>
           <w:szCs w:val="28"/>
-          <w:highlight w:val="yellow"/>
         </w:rPr>
         <w:t xml:space="preserve"> </w:t>
       </w:r>
@@ -39359,7 +39426,6 @@
         <w:rPr>
           <w:color w:val="000000"/>
           <w:szCs w:val="28"/>
-          <w:highlight w:val="yellow"/>
         </w:rPr>
         <w:t>зачетные единицы (</w:t>
       </w:r>
@@ -39368,7 +39434,6 @@
           <w:b/>
           <w:bCs/>
           <w:szCs w:val="28"/>
-          <w:highlight w:val="yellow"/>
         </w:rPr>
         <w:t>&lt;</w:t>
       </w:r>
@@ -39377,7 +39442,6 @@
           <w:b/>
           <w:bCs/>
           <w:szCs w:val="28"/>
-          <w:highlight w:val="yellow"/>
           <w:lang w:val="en-US"/>
         </w:rPr>
         <w:t>TOTALH</w:t>
@@ -39387,7 +39451,6 @@
           <w:b/>
           <w:bCs/>
           <w:szCs w:val="28"/>
-          <w:highlight w:val="yellow"/>
         </w:rPr>
         <w:t xml:space="preserve">&gt; </w:t>
       </w:r>
@@ -39395,7 +39458,6 @@
         <w:rPr>
           <w:color w:val="000000"/>
           <w:szCs w:val="28"/>
-          <w:highlight w:val="yellow"/>
         </w:rPr>
         <w:t>академических часа</w:t>
       </w:r>
@@ -39403,7 +39465,6 @@
         <w:rPr>
           <w:color w:val="000000"/>
           <w:szCs w:val="28"/>
-          <w:highlight w:val="yellow"/>
         </w:rPr>
         <w:t xml:space="preserve"> (</w:t>
       </w:r>
@@ -39412,7 +39473,6 @@
         <w:rPr>
           <w:color w:val="000000"/>
           <w:szCs w:val="28"/>
-          <w:highlight w:val="yellow"/>
         </w:rPr>
         <w:t>ов</w:t>
       </w:r>
@@ -39421,7 +39481,6 @@
         <w:rPr>
           <w:color w:val="000000"/>
           <w:szCs w:val="28"/>
-          <w:highlight w:val="yellow"/>
         </w:rPr>
         <w:t>)</w:t>
       </w:r>
@@ -39429,7 +39488,6 @@
         <w:rPr>
           <w:color w:val="000000"/>
           <w:szCs w:val="28"/>
-          <w:highlight w:val="yellow"/>
         </w:rPr>
         <w:t>).</w:t>
       </w:r>
@@ -39473,6 +39531,7 @@
         <w:suppressAutoHyphens/>
         <w:rPr>
           <w:szCs w:val="28"/>
+          <w:lang w:val="en-US"/>
         </w:rPr>
       </w:pPr>
       <w:r>
@@ -39484,9 +39543,9 @@
       <w:r>
         <w:rPr>
           <w:szCs w:val="28"/>
-          <w:highlight w:val="yellow"/>
-        </w:rPr>
-        <w:t>экзамен</w:t>
+          <w:lang w:val="en-US"/>
+        </w:rPr>
+        <w:t>&lt;ACCREDITATION&gt;</w:t>
       </w:r>
     </w:p>
     <w:p>
@@ -40891,6 +40950,7 @@
       <w:r>
         <w:rPr>
           <w:szCs w:val="28"/>
+          <w:highlight w:val="yellow"/>
         </w:rPr>
         <w:t xml:space="preserve">Аверченков </w:t>
       </w:r>
@@ -40898,6 +40958,7 @@
       <w:r>
         <w:rPr>
           <w:szCs w:val="28"/>
+          <w:highlight w:val="yellow"/>
         </w:rPr>
         <w:t>А.В.</w:t>
       </w:r>
@@ -40905,6 +40966,7 @@
       <w:r>
         <w:rPr>
           <w:szCs w:val="28"/>
+          <w:highlight w:val="yellow"/>
         </w:rPr>
         <w:t>, д.т.н., доц.</w:t>
       </w:r>

</xml_diff>